<commit_message>
subindo correções solicitadas na documentação no feedback da primeira entrega no arquivo excel
</commit_message>
<xml_diff>
--- a/Documentação/Backlog e Planejamento de Desenvolvimento - Egrocery.docx
+++ b/Documentação/Backlog e Planejamento de Desenvolvimento - Egrocery.docx
@@ -535,7 +535,7 @@
               <w:rPr>
                 <w:rFonts w:ascii="Times New Roman" w:eastAsia="Times New Roman" w:hAnsi="Times New Roman" w:cs="Times New Roman"/>
               </w:rPr>
-              <w:t>o e Autenticação</w:t>
+              <w:t xml:space="preserve">o </w:t>
             </w:r>
           </w:p>
         </w:tc>
@@ -562,7 +562,110 @@
               <w:rPr>
                 <w:rFonts w:ascii="Times New Roman" w:eastAsia="Times New Roman" w:hAnsi="Times New Roman" w:cs="Times New Roman"/>
               </w:rPr>
-              <w:t>Eu, enquanto Cliente, quero me cadastrar e fazer login no aplicativo para acessar minha conta e gerenciar minhas compras.</w:t>
+              <w:t xml:space="preserve">Eu, enquanto Cliente, quero me cadastrar </w:t>
+            </w:r>
+            <w:r>
+              <w:rPr>
+                <w:rFonts w:ascii="Times New Roman" w:eastAsia="Times New Roman" w:hAnsi="Times New Roman" w:cs="Times New Roman"/>
+              </w:rPr>
+              <w:t>para usar os serviços do aplicativo.</w:t>
+            </w:r>
+          </w:p>
+        </w:tc>
+      </w:tr>
+      <w:tr>
+        <w:trPr>
+          <w:trHeight w:val="470"/>
+          <w:jc w:val="center"/>
+        </w:trPr>
+        <w:tc>
+          <w:tcPr>
+            <w:tcW w:w="1500" w:type="dxa"/>
+            <w:shd w:val="clear" w:color="auto" w:fill="auto"/>
+            <w:tcMar>
+              <w:top w:w="100" w:type="dxa"/>
+              <w:left w:w="100" w:type="dxa"/>
+              <w:bottom w:w="100" w:type="dxa"/>
+              <w:right w:w="100" w:type="dxa"/>
+            </w:tcMar>
+            <w:vAlign w:val="center"/>
+          </w:tcPr>
+          <w:p>
+            <w:pPr>
+              <w:widowControl w:val="0"/>
+              <w:spacing w:line="240" w:lineRule="auto"/>
+              <w:jc w:val="center"/>
+              <w:rPr>
+                <w:rFonts w:ascii="Times New Roman" w:eastAsia="Times New Roman" w:hAnsi="Times New Roman" w:cs="Times New Roman"/>
+              </w:rPr>
+            </w:pPr>
+            <w:r>
+              <w:rPr>
+                <w:rFonts w:ascii="Times New Roman" w:eastAsia="Times New Roman" w:hAnsi="Times New Roman" w:cs="Times New Roman"/>
+              </w:rPr>
+              <w:t>Cliente</w:t>
+            </w:r>
+          </w:p>
+        </w:tc>
+        <w:tc>
+          <w:tcPr>
+            <w:tcW w:w="1500" w:type="dxa"/>
+            <w:shd w:val="clear" w:color="auto" w:fill="auto"/>
+            <w:tcMar>
+              <w:top w:w="100" w:type="dxa"/>
+              <w:left w:w="100" w:type="dxa"/>
+              <w:bottom w:w="100" w:type="dxa"/>
+              <w:right w:w="100" w:type="dxa"/>
+            </w:tcMar>
+            <w:vAlign w:val="center"/>
+          </w:tcPr>
+          <w:p>
+            <w:pPr>
+              <w:widowControl w:val="0"/>
+              <w:spacing w:line="240" w:lineRule="auto"/>
+              <w:jc w:val="center"/>
+              <w:rPr>
+                <w:rFonts w:ascii="Times New Roman" w:eastAsia="Times New Roman" w:hAnsi="Times New Roman" w:cs="Times New Roman"/>
+              </w:rPr>
+            </w:pPr>
+            <w:r>
+              <w:rPr>
+                <w:rFonts w:ascii="Times New Roman" w:eastAsia="Times New Roman" w:hAnsi="Times New Roman" w:cs="Times New Roman"/>
+              </w:rPr>
+              <w:t>Login</w:t>
+            </w:r>
+          </w:p>
+        </w:tc>
+        <w:tc>
+          <w:tcPr>
+            <w:tcW w:w="5235" w:type="dxa"/>
+            <w:shd w:val="clear" w:color="auto" w:fill="auto"/>
+            <w:tcMar>
+              <w:top w:w="100" w:type="dxa"/>
+              <w:left w:w="100" w:type="dxa"/>
+              <w:bottom w:w="100" w:type="dxa"/>
+              <w:right w:w="100" w:type="dxa"/>
+            </w:tcMar>
+            <w:vAlign w:val="center"/>
+          </w:tcPr>
+          <w:p>
+            <w:pPr>
+              <w:jc w:val="both"/>
+              <w:rPr>
+                <w:rFonts w:ascii="Times New Roman" w:eastAsia="Times New Roman" w:hAnsi="Times New Roman" w:cs="Times New Roman"/>
+              </w:rPr>
+            </w:pPr>
+            <w:r>
+              <w:rPr>
+                <w:rFonts w:ascii="Times New Roman" w:eastAsia="Times New Roman" w:hAnsi="Times New Roman" w:cs="Times New Roman"/>
+              </w:rPr>
+              <w:t>Eu, enquanto cliente, quero f</w:t>
+            </w:r>
+            <w:r>
+              <w:rPr>
+                <w:rFonts w:ascii="Times New Roman" w:eastAsia="Times New Roman" w:hAnsi="Times New Roman" w:cs="Times New Roman"/>
+              </w:rPr>
+              <w:t>azer login no aplicativo para acessar minha conta e gerenciar minhas compras.</w:t>
             </w:r>
           </w:p>
         </w:tc>
@@ -899,7 +1002,19 @@
               <w:rPr>
                 <w:rFonts w:ascii="Times New Roman" w:eastAsia="Times New Roman" w:hAnsi="Times New Roman" w:cs="Times New Roman"/>
               </w:rPr>
-              <w:t>Adicionar e Remover Itens do Carrinho</w:t>
+              <w:t xml:space="preserve">Adicionar Itens </w:t>
+            </w:r>
+            <w:r>
+              <w:rPr>
+                <w:rFonts w:ascii="Times New Roman" w:eastAsia="Times New Roman" w:hAnsi="Times New Roman" w:cs="Times New Roman"/>
+              </w:rPr>
+              <w:t>n</w:t>
+            </w:r>
+            <w:r>
+              <w:rPr>
+                <w:rFonts w:ascii="Times New Roman" w:eastAsia="Times New Roman" w:hAnsi="Times New Roman" w:cs="Times New Roman"/>
+              </w:rPr>
+              <w:t>o Carrinho</w:t>
             </w:r>
           </w:p>
         </w:tc>
@@ -928,7 +1043,7 @@
               <w:rPr>
                 <w:rFonts w:ascii="Times New Roman" w:eastAsia="Times New Roman" w:hAnsi="Times New Roman" w:cs="Times New Roman"/>
               </w:rPr>
-              <w:t>Eu, enquanto Cliente, quero adicionar e remover produtos do meu carrinho para montar minha compra antes de finalizar o pedido.</w:t>
+              <w:t>Eu, enquanto Cliente, quero adicionar produtos do meu carrinho para montar minha compra antes de finalizar o pedido.</w:t>
             </w:r>
           </w:p>
         </w:tc>
@@ -991,7 +1106,13 @@
               <w:rPr>
                 <w:rFonts w:ascii="Times New Roman" w:eastAsia="Times New Roman" w:hAnsi="Times New Roman" w:cs="Times New Roman"/>
               </w:rPr>
-              <w:t>Aplicação de Cupons de Desconto</w:t>
+              <w:t>Remover Itens</w:t>
+            </w:r>
+            <w:r>
+              <w:rPr>
+                <w:rFonts w:ascii="Times New Roman" w:eastAsia="Times New Roman" w:hAnsi="Times New Roman" w:cs="Times New Roman"/>
+              </w:rPr>
+              <w:t xml:space="preserve"> do carrinho</w:t>
             </w:r>
           </w:p>
         </w:tc>
@@ -1020,7 +1141,19 @@
               <w:rPr>
                 <w:rFonts w:ascii="Times New Roman" w:eastAsia="Times New Roman" w:hAnsi="Times New Roman" w:cs="Times New Roman"/>
               </w:rPr>
-              <w:t>Eu, enquanto Cliente, quero adicionar cupons de desconto no checkout para economizar nas minhas compras.</w:t>
+              <w:t>Eu, enquanto Cliente, quero</w:t>
+            </w:r>
+            <w:r>
+              <w:rPr>
+                <w:rFonts w:ascii="Times New Roman" w:eastAsia="Times New Roman" w:hAnsi="Times New Roman" w:cs="Times New Roman"/>
+              </w:rPr>
+              <w:t xml:space="preserve"> </w:t>
+            </w:r>
+            <w:r>
+              <w:rPr>
+                <w:rFonts w:ascii="Times New Roman" w:eastAsia="Times New Roman" w:hAnsi="Times New Roman" w:cs="Times New Roman"/>
+              </w:rPr>
+              <w:t>remover produtos do meu carrinho para montar minha compra antes de finalizar o pedido.</w:t>
             </w:r>
           </w:p>
         </w:tc>
@@ -1083,7 +1216,7 @@
               <w:rPr>
                 <w:rFonts w:ascii="Times New Roman" w:eastAsia="Times New Roman" w:hAnsi="Times New Roman" w:cs="Times New Roman"/>
               </w:rPr>
-              <w:t>Escolher Forma de Pagamento</w:t>
+              <w:t>Aplicação de Cupons de Desconto</w:t>
             </w:r>
           </w:p>
         </w:tc>
@@ -1112,7 +1245,7 @@
               <w:rPr>
                 <w:rFonts w:ascii="Times New Roman" w:eastAsia="Times New Roman" w:hAnsi="Times New Roman" w:cs="Times New Roman"/>
               </w:rPr>
-              <w:t>Eu, enquanto Cliente, quero escolher um método de pagamento (cartão de crédito, débito ou carteira digital) ao finalizar a compra.</w:t>
+              <w:t>Eu, enquanto Cliente, quero adicionar cupons de desconto no checkout para economizar nas minhas compras.</w:t>
             </w:r>
           </w:p>
         </w:tc>
@@ -1175,7 +1308,7 @@
               <w:rPr>
                 <w:rFonts w:ascii="Times New Roman" w:eastAsia="Times New Roman" w:hAnsi="Times New Roman" w:cs="Times New Roman"/>
               </w:rPr>
-              <w:t>Escolher Endereço de Entrega</w:t>
+              <w:t>Escolher Forma de Pagamento</w:t>
             </w:r>
           </w:p>
         </w:tc>
@@ -1204,7 +1337,7 @@
               <w:rPr>
                 <w:rFonts w:ascii="Times New Roman" w:eastAsia="Times New Roman" w:hAnsi="Times New Roman" w:cs="Times New Roman"/>
               </w:rPr>
-              <w:t>Eu, enquanto Cliente, quero escolher um endereço de entrega para receber minha compra no local desejado.</w:t>
+              <w:t>Eu, enquanto Cliente, quero escolher um método de pagamento (cartão de crédito, débito ou carteira digital) ao finalizar a compra.</w:t>
             </w:r>
           </w:p>
         </w:tc>
@@ -1238,6 +1371,7 @@
               <w:rPr>
                 <w:rFonts w:ascii="Times New Roman" w:eastAsia="Times New Roman" w:hAnsi="Times New Roman" w:cs="Times New Roman"/>
               </w:rPr>
+              <w:lastRenderedPageBreak/>
               <w:t>Cliente</w:t>
             </w:r>
           </w:p>
@@ -1267,7 +1401,7 @@
               <w:rPr>
                 <w:rFonts w:ascii="Times New Roman" w:eastAsia="Times New Roman" w:hAnsi="Times New Roman" w:cs="Times New Roman"/>
               </w:rPr>
-              <w:t>Criar Pacotes Personalizado</w:t>
+              <w:t>Escolher Endereço de Entrega</w:t>
             </w:r>
           </w:p>
         </w:tc>
@@ -1296,14 +1430,7 @@
               <w:rPr>
                 <w:rFonts w:ascii="Times New Roman" w:eastAsia="Times New Roman" w:hAnsi="Times New Roman" w:cs="Times New Roman"/>
               </w:rPr>
-              <w:t xml:space="preserve">Eu, enquanto Cliente, quero montar pacotes personalizados de compras selecionando os itens que </w:t>
-            </w:r>
-            <w:r>
-              <w:rPr>
-                <w:rFonts w:ascii="Times New Roman" w:eastAsia="Times New Roman" w:hAnsi="Times New Roman" w:cs="Times New Roman"/>
-              </w:rPr>
-              <w:lastRenderedPageBreak/>
-              <w:t>desejo combinar.</w:t>
+              <w:t>Eu, enquanto Cliente, quero escolher um endereço de entrega para receber minha compra no local desejado.</w:t>
             </w:r>
           </w:p>
         </w:tc>
@@ -1537,119 +1664,33 @@
             </w:tcMar>
             <w:vAlign w:val="center"/>
           </w:tcPr>
-          <w:tbl>
-            <w:tblPr>
-              <w:tblW w:w="0" w:type="auto"/>
-              <w:tblCellSpacing w:w="15" w:type="dxa"/>
-              <w:tblCellMar>
-                <w:top w:w="15" w:type="dxa"/>
-                <w:left w:w="15" w:type="dxa"/>
-                <w:bottom w:w="15" w:type="dxa"/>
-                <w:right w:w="15" w:type="dxa"/>
-              </w:tblCellMar>
-              <w:tblLook w:val="04A0" w:firstRow="1" w:lastRow="0" w:firstColumn="1" w:lastColumn="0" w:noHBand="0" w:noVBand="1"/>
-            </w:tblPr>
-            <w:tblGrid>
-              <w:gridCol w:w="110"/>
-            </w:tblGrid>
-            <w:tr>
-              <w:trPr>
-                <w:tblCellSpacing w:w="15" w:type="dxa"/>
-              </w:trPr>
-              <w:tc>
-                <w:tcPr>
-                  <w:tcW w:w="36" w:type="dxa"/>
-                  <w:vAlign w:val="center"/>
-                  <w:hideMark/>
-                </w:tcPr>
-                <w:p>
-                  <w:pPr>
-                    <w:widowControl w:val="0"/>
-                    <w:spacing w:line="240" w:lineRule="auto"/>
-                    <w:jc w:val="center"/>
-                    <w:rPr>
-                      <w:rFonts w:ascii="Times New Roman" w:eastAsia="Times New Roman" w:hAnsi="Times New Roman" w:cs="Times New Roman"/>
-                    </w:rPr>
-                  </w:pPr>
-                </w:p>
-              </w:tc>
-            </w:tr>
-          </w:tbl>
-          <w:p>
-            <w:pPr>
-              <w:widowControl w:val="0"/>
-              <w:spacing w:line="240" w:lineRule="auto"/>
-              <w:jc w:val="center"/>
-              <w:rPr>
-                <w:rFonts w:ascii="Times New Roman" w:eastAsia="Times New Roman" w:hAnsi="Times New Roman" w:cs="Times New Roman"/>
-                <w:vanish/>
-              </w:rPr>
-            </w:pPr>
-          </w:p>
-          <w:tbl>
-            <w:tblPr>
-              <w:tblW w:w="0" w:type="auto"/>
-              <w:tblCellSpacing w:w="15" w:type="dxa"/>
-              <w:tblCellMar>
-                <w:top w:w="15" w:type="dxa"/>
-                <w:left w:w="15" w:type="dxa"/>
-                <w:bottom w:w="15" w:type="dxa"/>
-                <w:right w:w="15" w:type="dxa"/>
-              </w:tblCellMar>
-              <w:tblLook w:val="04A0" w:firstRow="1" w:lastRow="0" w:firstColumn="1" w:lastColumn="0" w:noHBand="0" w:noVBand="1"/>
-            </w:tblPr>
-            <w:tblGrid>
-              <w:gridCol w:w="1884"/>
-            </w:tblGrid>
-            <w:tr>
-              <w:trPr>
-                <w:tblCellSpacing w:w="15" w:type="dxa"/>
-              </w:trPr>
-              <w:tc>
-                <w:tcPr>
-                  <w:tcW w:w="1824" w:type="dxa"/>
-                  <w:vAlign w:val="center"/>
-                  <w:hideMark/>
-                </w:tcPr>
-                <w:p>
-                  <w:pPr>
-                    <w:widowControl w:val="0"/>
-                    <w:spacing w:line="240" w:lineRule="auto"/>
-                    <w:rPr>
-                      <w:rFonts w:ascii="Times New Roman" w:eastAsia="Times New Roman" w:hAnsi="Times New Roman" w:cs="Times New Roman"/>
-                    </w:rPr>
-                  </w:pPr>
-                  <w:r>
-                    <w:rPr>
-                      <w:rFonts w:ascii="Times New Roman" w:eastAsia="Times New Roman" w:hAnsi="Times New Roman" w:cs="Times New Roman"/>
-                    </w:rPr>
-                    <w:t xml:space="preserve">Favoritar </w:t>
-                  </w:r>
-                  <w:r>
-                    <w:rPr>
-                      <w:rFonts w:ascii="Times New Roman" w:eastAsia="Times New Roman" w:hAnsi="Times New Roman" w:cs="Times New Roman"/>
-                    </w:rPr>
-                    <w:br/>
-                  </w:r>
-                  <w:r>
-                    <w:rPr>
-                      <w:rFonts w:ascii="Times New Roman" w:eastAsia="Times New Roman" w:hAnsi="Times New Roman" w:cs="Times New Roman"/>
-                    </w:rPr>
-                    <w:t>Produtos</w:t>
-                  </w:r>
-                </w:p>
-              </w:tc>
-            </w:tr>
-          </w:tbl>
-          <w:p>
-            <w:pPr>
-              <w:widowControl w:val="0"/>
-              <w:spacing w:line="240" w:lineRule="auto"/>
-              <w:jc w:val="center"/>
-              <w:rPr>
-                <w:rFonts w:ascii="Times New Roman" w:eastAsia="Times New Roman" w:hAnsi="Times New Roman" w:cs="Times New Roman"/>
-              </w:rPr>
-            </w:pPr>
+          <w:p>
+            <w:pPr>
+              <w:widowControl w:val="0"/>
+              <w:spacing w:line="240" w:lineRule="auto"/>
+              <w:jc w:val="center"/>
+              <w:rPr>
+                <w:rFonts w:ascii="Times New Roman" w:eastAsia="Times New Roman" w:hAnsi="Times New Roman" w:cs="Times New Roman"/>
+              </w:rPr>
+            </w:pPr>
+            <w:r>
+              <w:rPr>
+                <w:rFonts w:ascii="Times New Roman" w:eastAsia="Times New Roman" w:hAnsi="Times New Roman" w:cs="Times New Roman"/>
+              </w:rPr>
+              <w:t xml:space="preserve">Favoritar </w:t>
+            </w:r>
+            <w:r>
+              <w:rPr>
+                <w:rFonts w:ascii="Times New Roman" w:eastAsia="Times New Roman" w:hAnsi="Times New Roman" w:cs="Times New Roman"/>
+              </w:rPr>
+              <w:br/>
+            </w:r>
+            <w:r>
+              <w:rPr>
+                <w:rFonts w:ascii="Times New Roman" w:eastAsia="Times New Roman" w:hAnsi="Times New Roman" w:cs="Times New Roman"/>
+              </w:rPr>
+              <w:t>Produtos</w:t>
+            </w:r>
           </w:p>
         </w:tc>
         <w:tc>
@@ -1664,44 +1705,6 @@
             </w:tcMar>
             <w:vAlign w:val="center"/>
           </w:tcPr>
-          <w:tbl>
-            <w:tblPr>
-              <w:tblW w:w="0" w:type="auto"/>
-              <w:tblCellSpacing w:w="15" w:type="dxa"/>
-              <w:tblCellMar>
-                <w:top w:w="15" w:type="dxa"/>
-                <w:left w:w="15" w:type="dxa"/>
-                <w:bottom w:w="15" w:type="dxa"/>
-                <w:right w:w="15" w:type="dxa"/>
-              </w:tblCellMar>
-              <w:tblLook w:val="04A0" w:firstRow="1" w:lastRow="0" w:firstColumn="1" w:lastColumn="0" w:noHBand="0" w:noVBand="1"/>
-            </w:tblPr>
-            <w:tblGrid>
-              <w:gridCol w:w="110"/>
-            </w:tblGrid>
-            <w:tr>
-              <w:trPr>
-                <w:tblCellSpacing w:w="15" w:type="dxa"/>
-              </w:trPr>
-              <w:tc>
-                <w:tcPr>
-                  <w:tcW w:w="36" w:type="dxa"/>
-                  <w:vAlign w:val="center"/>
-                  <w:hideMark/>
-                </w:tcPr>
-                <w:p>
-                  <w:pPr>
-                    <w:widowControl w:val="0"/>
-                    <w:spacing w:line="240" w:lineRule="auto"/>
-                    <w:jc w:val="both"/>
-                    <w:rPr>
-                      <w:rFonts w:ascii="Times New Roman" w:eastAsia="Times New Roman" w:hAnsi="Times New Roman" w:cs="Times New Roman"/>
-                    </w:rPr>
-                  </w:pPr>
-                </w:p>
-              </w:tc>
-            </w:tr>
-          </w:tbl>
           <w:p>
             <w:pPr>
               <w:widowControl w:val="0"/>
@@ -1709,154 +1712,19 @@
               <w:jc w:val="both"/>
               <w:rPr>
                 <w:rFonts w:ascii="Times New Roman" w:eastAsia="Times New Roman" w:hAnsi="Times New Roman" w:cs="Times New Roman"/>
-                <w:vanish/>
-              </w:rPr>
-            </w:pPr>
-          </w:p>
-          <w:tbl>
-            <w:tblPr>
-              <w:tblW w:w="0" w:type="auto"/>
-              <w:tblCellSpacing w:w="15" w:type="dxa"/>
-              <w:tblCellMar>
-                <w:top w:w="15" w:type="dxa"/>
-                <w:left w:w="15" w:type="dxa"/>
-                <w:bottom w:w="15" w:type="dxa"/>
-                <w:right w:w="15" w:type="dxa"/>
-              </w:tblCellMar>
-              <w:tblLook w:val="04A0" w:firstRow="1" w:lastRow="0" w:firstColumn="1" w:lastColumn="0" w:noHBand="0" w:noVBand="1"/>
-            </w:tblPr>
-            <w:tblGrid>
-              <w:gridCol w:w="8838"/>
-            </w:tblGrid>
-            <w:tr>
-              <w:trPr>
-                <w:tblCellSpacing w:w="15" w:type="dxa"/>
-              </w:trPr>
-              <w:tc>
-                <w:tcPr>
-                  <w:tcW w:w="8778" w:type="dxa"/>
-                  <w:vAlign w:val="center"/>
-                  <w:hideMark/>
-                </w:tcPr>
-                <w:p>
-                  <w:pPr>
-                    <w:widowControl w:val="0"/>
-                    <w:spacing w:line="240" w:lineRule="auto"/>
-                    <w:jc w:val="both"/>
-                    <w:rPr>
-                      <w:rFonts w:ascii="Times New Roman" w:eastAsia="Times New Roman" w:hAnsi="Times New Roman" w:cs="Times New Roman"/>
-                    </w:rPr>
-                  </w:pPr>
-                  <w:r>
-                    <w:rPr>
-                      <w:rFonts w:ascii="Times New Roman" w:eastAsia="Times New Roman" w:hAnsi="Times New Roman" w:cs="Times New Roman"/>
-                    </w:rPr>
-                    <w:t>Eu, enquanto Cliente, quero adicionar produtos à minha lista de favoritos para facilitar futuras compras.</w:t>
-                  </w:r>
-                </w:p>
-              </w:tc>
-            </w:tr>
-          </w:tbl>
-          <w:p>
-            <w:pPr>
-              <w:widowControl w:val="0"/>
-              <w:spacing w:line="240" w:lineRule="auto"/>
-              <w:jc w:val="both"/>
-              <w:rPr>
-                <w:rFonts w:ascii="Times New Roman" w:eastAsia="Times New Roman" w:hAnsi="Times New Roman" w:cs="Times New Roman"/>
-              </w:rPr>
-            </w:pPr>
-          </w:p>
-        </w:tc>
-      </w:tr>
-      <w:tr>
-        <w:trPr>
-          <w:jc w:val="center"/>
-        </w:trPr>
-        <w:tc>
-          <w:tcPr>
-            <w:tcW w:w="1500" w:type="dxa"/>
-            <w:shd w:val="clear" w:color="auto" w:fill="auto"/>
-            <w:tcMar>
-              <w:top w:w="100" w:type="dxa"/>
-              <w:left w:w="100" w:type="dxa"/>
-              <w:bottom w:w="100" w:type="dxa"/>
-              <w:right w:w="100" w:type="dxa"/>
-            </w:tcMar>
-            <w:vAlign w:val="center"/>
-          </w:tcPr>
-          <w:p>
-            <w:pPr>
-              <w:widowControl w:val="0"/>
-              <w:spacing w:line="240" w:lineRule="auto"/>
-              <w:jc w:val="center"/>
-              <w:rPr>
-                <w:rFonts w:ascii="Times New Roman" w:eastAsia="Times New Roman" w:hAnsi="Times New Roman" w:cs="Times New Roman"/>
-              </w:rPr>
-            </w:pPr>
-            <w:r>
-              <w:rPr>
-                <w:rFonts w:ascii="Times New Roman" w:eastAsia="Times New Roman" w:hAnsi="Times New Roman" w:cs="Times New Roman"/>
-              </w:rPr>
-              <w:t>Cliente</w:t>
-            </w:r>
-          </w:p>
-        </w:tc>
-        <w:tc>
-          <w:tcPr>
-            <w:tcW w:w="1500" w:type="dxa"/>
-            <w:shd w:val="clear" w:color="auto" w:fill="auto"/>
-            <w:tcMar>
-              <w:top w:w="100" w:type="dxa"/>
-              <w:left w:w="100" w:type="dxa"/>
-              <w:bottom w:w="100" w:type="dxa"/>
-              <w:right w:w="100" w:type="dxa"/>
-            </w:tcMar>
-            <w:vAlign w:val="center"/>
-          </w:tcPr>
-          <w:p>
-            <w:pPr>
-              <w:widowControl w:val="0"/>
-              <w:spacing w:line="240" w:lineRule="auto"/>
-              <w:jc w:val="center"/>
-              <w:rPr>
-                <w:rFonts w:ascii="Times New Roman" w:eastAsia="Times New Roman" w:hAnsi="Times New Roman" w:cs="Times New Roman"/>
-              </w:rPr>
-            </w:pPr>
-            <w:r>
-              <w:rPr>
-                <w:rFonts w:ascii="Times New Roman" w:eastAsia="Times New Roman" w:hAnsi="Times New Roman" w:cs="Times New Roman"/>
-              </w:rPr>
-              <w:t>Ver Mensagens de Sucesso e Erro</w:t>
-            </w:r>
-          </w:p>
-        </w:tc>
-        <w:tc>
-          <w:tcPr>
-            <w:tcW w:w="5235" w:type="dxa"/>
-            <w:shd w:val="clear" w:color="auto" w:fill="auto"/>
-            <w:tcMar>
-              <w:top w:w="100" w:type="dxa"/>
-              <w:left w:w="100" w:type="dxa"/>
-              <w:bottom w:w="100" w:type="dxa"/>
-              <w:right w:w="100" w:type="dxa"/>
-            </w:tcMar>
-            <w:vAlign w:val="center"/>
-          </w:tcPr>
-          <w:p>
-            <w:pPr>
-              <w:widowControl w:val="0"/>
-              <w:spacing w:line="240" w:lineRule="auto"/>
-              <w:jc w:val="both"/>
-              <w:rPr>
-                <w:rFonts w:ascii="Times New Roman" w:eastAsia="Times New Roman" w:hAnsi="Times New Roman" w:cs="Times New Roman"/>
-              </w:rPr>
-            </w:pPr>
-            <w:r>
-              <w:rPr>
-                <w:rFonts w:ascii="Times New Roman" w:eastAsia="Times New Roman" w:hAnsi="Times New Roman" w:cs="Times New Roman"/>
-              </w:rPr>
-              <w:t>Eu, enquanto Cliente, quero receber mensagens de erro e sucesso para entender quando algo deu certo ou errado.</w:t>
+              </w:rPr>
+            </w:pPr>
+            <w:r>
+              <w:rPr>
+                <w:rFonts w:ascii="Times New Roman" w:eastAsia="Times New Roman" w:hAnsi="Times New Roman" w:cs="Times New Roman"/>
+              </w:rPr>
+              <w:t xml:space="preserve">Eu, enquanto cliente, quero poder deixar </w:t>
+            </w:r>
+            <w:r>
+              <w:rPr>
+                <w:rFonts w:ascii="Times New Roman" w:eastAsia="Times New Roman" w:hAnsi="Times New Roman" w:cs="Times New Roman"/>
+              </w:rPr>
+              <w:t>alguns itens no carrinho para comprar depois.</w:t>
             </w:r>
           </w:p>
         </w:tc>
@@ -2629,7 +2497,6 @@
               <w:rPr>
                 <w:rFonts w:ascii="Times New Roman" w:eastAsia="Times New Roman" w:hAnsi="Times New Roman" w:cs="Times New Roman"/>
               </w:rPr>
-              <w:lastRenderedPageBreak/>
               <w:t>Administrador</w:t>
             </w:r>
           </w:p>
@@ -2747,6 +2614,7 @@
               <w:rPr>
                 <w:rFonts w:ascii="Times New Roman" w:eastAsia="Times New Roman" w:hAnsi="Times New Roman" w:cs="Times New Roman"/>
               </w:rPr>
+              <w:lastRenderedPageBreak/>
               <w:t>Administrador</w:t>
             </w:r>
           </w:p>
@@ -2813,19 +2681,7 @@
               <w:rPr>
                 <w:rFonts w:ascii="Times New Roman" w:eastAsia="Times New Roman" w:hAnsi="Times New Roman" w:cs="Times New Roman"/>
               </w:rPr>
-              <w:t xml:space="preserve">Eu, </w:t>
-            </w:r>
-            <w:r>
-              <w:rPr>
-                <w:rFonts w:ascii="Times New Roman" w:eastAsia="Times New Roman" w:hAnsi="Times New Roman" w:cs="Times New Roman"/>
-              </w:rPr>
-              <w:t>enquanto administrador</w:t>
-            </w:r>
-            <w:r>
-              <w:rPr>
-                <w:rFonts w:ascii="Times New Roman" w:eastAsia="Times New Roman" w:hAnsi="Times New Roman" w:cs="Times New Roman"/>
-              </w:rPr>
-              <w:t>, quero configurar e gerenciar os métodos de pagamento aceitos para garantir transações seguras.</w:t>
+              <w:t>Eu, enquanto administrador, quero configurar e gerenciar os métodos de pagamento aceitos para garantir transações seguras.</w:t>
             </w:r>
           </w:p>
         </w:tc>
@@ -2930,19 +2786,7 @@
               <w:rPr>
                 <w:rFonts w:ascii="Times New Roman" w:eastAsia="Times New Roman" w:hAnsi="Times New Roman" w:cs="Times New Roman"/>
               </w:rPr>
-              <w:t xml:space="preserve">Eu, </w:t>
-            </w:r>
-            <w:r>
-              <w:rPr>
-                <w:rFonts w:ascii="Times New Roman" w:eastAsia="Times New Roman" w:hAnsi="Times New Roman" w:cs="Times New Roman"/>
-              </w:rPr>
-              <w:t>enquanto administrador</w:t>
-            </w:r>
-            <w:r>
-              <w:rPr>
-                <w:rFonts w:ascii="Times New Roman" w:eastAsia="Times New Roman" w:hAnsi="Times New Roman" w:cs="Times New Roman"/>
-              </w:rPr>
-              <w:t>, quero monitorar a quantidade de produtos disponíveis para evitar falta de estoque.</w:t>
+              <w:t>Eu, enquanto administrador, quero monitorar a quantidade de produtos disponíveis para evitar falta de estoque.</w:t>
             </w:r>
           </w:p>
         </w:tc>
@@ -3047,19 +2891,7 @@
               <w:rPr>
                 <w:rFonts w:ascii="Times New Roman" w:eastAsia="Times New Roman" w:hAnsi="Times New Roman" w:cs="Times New Roman"/>
               </w:rPr>
-              <w:t xml:space="preserve">Eu, </w:t>
-            </w:r>
-            <w:r>
-              <w:rPr>
-                <w:rFonts w:ascii="Times New Roman" w:eastAsia="Times New Roman" w:hAnsi="Times New Roman" w:cs="Times New Roman"/>
-              </w:rPr>
-              <w:t>enquanto administrador</w:t>
-            </w:r>
-            <w:r>
-              <w:rPr>
-                <w:rFonts w:ascii="Times New Roman" w:eastAsia="Times New Roman" w:hAnsi="Times New Roman" w:cs="Times New Roman"/>
-              </w:rPr>
-              <w:t>, quero definir mensagens de notificação para manter os clientes informados sobre promoções, atualizações e status de pedidos.</w:t>
+              <w:t>Eu, enquanto administrador, quero definir mensagens de notificação para manter os clientes informados sobre promoções, atualizações e status de pedidos.</w:t>
             </w:r>
           </w:p>
         </w:tc>
@@ -3717,13 +3549,7 @@
               <w:rPr>
                 <w:rFonts w:ascii="Arial Unicode MS" w:eastAsia="Arial Unicode MS" w:hAnsi="Arial Unicode MS" w:cs="Arial Unicode MS"/>
               </w:rPr>
-              <w:t xml:space="preserve"> </w:t>
-            </w:r>
-            <w:r>
-              <w:rPr>
-                <w:rFonts w:ascii="Arial Unicode MS" w:eastAsia="Arial Unicode MS" w:hAnsi="Arial Unicode MS" w:cs="Arial Unicode MS"/>
-              </w:rPr>
-              <w:t>Criar categorias para facilitar busca</w:t>
+              <w:t xml:space="preserve"> Criar categorias para facilitar busca</w:t>
             </w:r>
           </w:p>
           <w:p>
@@ -5787,6 +5613,7 @@
   <w:style w:type="character" w:default="1" w:styleId="Fontepargpadro">
     <w:name w:val="Default Paragraph Font"/>
     <w:uiPriority w:val="1"/>
+    <w:semiHidden/>
     <w:unhideWhenUsed/>
   </w:style>
   <w:style w:type="table" w:default="1" w:styleId="Tabelanormal">

</xml_diff>